<commit_message>
nombres en el archivo
</commit_message>
<xml_diff>
--- a/MVC.docx
+++ b/MVC.docx
@@ -10,12 +10,112 @@
         <w:t xml:space="preserve">Taller </w:t>
       </w:r>
       <w:r>
-        <w:t xml:space="preserve">Git - </w:t>
+        <w:t xml:space="preserve">Git </w:t>
+      </w:r>
+      <w:r>
+        <w:t>–</w:t>
+      </w:r>
+      <w:r>
+        <w:t xml:space="preserve"> </w:t>
       </w:r>
       <w:r>
         <w:t>MVC</w:t>
       </w:r>
     </w:p>
+    <w:p>
+      <w:bookmarkStart w:id="0" w:name="_GoBack"/>
+      <w:bookmarkEnd w:id="0"/>
+    </w:p>
+    <w:p>
+      <w:pPr>
+        <w:rPr>
+          <w:b/>
+        </w:rPr>
+      </w:pPr>
+      <w:r>
+        <w:rPr>
+          <w:b/>
+          <w:sz w:val="28"/>
+        </w:rPr>
+        <w:t>Integrantes</w:t>
+      </w:r>
+    </w:p>
+    <w:p>
+      <w:pPr>
+        <w:pStyle w:val="user-listitem"/>
+        <w:shd w:val="clear" w:color="auto" w:fill="FFFFFF"/>
+        <w:spacing w:after="225" w:afterAutospacing="0"/>
+        <w:rPr>
+          <w:rFonts w:ascii="Helvetica" w:hAnsi="Helvetica" w:cs="Helvetica"/>
+          <w:color w:val="2D3B45"/>
+          <w:sz w:val="21"/>
+          <w:szCs w:val="21"/>
+        </w:rPr>
+      </w:pPr>
+      <w:hyperlink r:id="rId7" w:history="1">
+        <w:r>
+          <w:rPr>
+            <w:rStyle w:val="Hipervnculo"/>
+            <w:rFonts w:ascii="Helvetica" w:eastAsiaTheme="majorEastAsia" w:hAnsi="Helvetica" w:cs="Helvetica"/>
+            <w:color w:val="008EE2"/>
+            <w:sz w:val="21"/>
+            <w:szCs w:val="21"/>
+          </w:rPr>
+          <w:t>DANNY LEONEL DE LA A YAGUAL</w:t>
+        </w:r>
+      </w:hyperlink>
+    </w:p>
+    <w:p>
+      <w:pPr>
+        <w:pStyle w:val="user-listitem"/>
+        <w:shd w:val="clear" w:color="auto" w:fill="FFFFFF"/>
+        <w:spacing w:before="0" w:after="0" w:afterAutospacing="0"/>
+        <w:rPr>
+          <w:rFonts w:ascii="Helvetica" w:hAnsi="Helvetica" w:cs="Helvetica"/>
+          <w:color w:val="2D3B45"/>
+          <w:sz w:val="21"/>
+          <w:szCs w:val="21"/>
+        </w:rPr>
+      </w:pPr>
+      <w:hyperlink r:id="rId8" w:history="1">
+        <w:r>
+          <w:rPr>
+            <w:rStyle w:val="Hipervnculo"/>
+            <w:rFonts w:ascii="Helvetica" w:eastAsiaTheme="majorEastAsia" w:hAnsi="Helvetica" w:cs="Helvetica"/>
+            <w:color w:val="008EE2"/>
+            <w:sz w:val="21"/>
+            <w:szCs w:val="21"/>
+          </w:rPr>
+          <w:t>LINDTHON ANDRES IPARREÑO SANTAMARIA</w:t>
+        </w:r>
+      </w:hyperlink>
+    </w:p>
+    <w:p>
+      <w:pPr>
+        <w:pStyle w:val="user-listitem"/>
+        <w:shd w:val="clear" w:color="auto" w:fill="FFFFFF"/>
+        <w:spacing w:before="0" w:after="0" w:afterAutospacing="0"/>
+        <w:rPr>
+          <w:rFonts w:ascii="Helvetica" w:hAnsi="Helvetica" w:cs="Helvetica"/>
+          <w:color w:val="2D3B45"/>
+          <w:sz w:val="21"/>
+          <w:szCs w:val="21"/>
+        </w:rPr>
+      </w:pPr>
+      <w:hyperlink r:id="rId9" w:history="1">
+        <w:r>
+          <w:rPr>
+            <w:rStyle w:val="Hipervnculo"/>
+            <w:rFonts w:ascii="Helvetica" w:eastAsiaTheme="majorEastAsia" w:hAnsi="Helvetica" w:cs="Helvetica"/>
+            <w:color w:val="008EE2"/>
+            <w:sz w:val="21"/>
+            <w:szCs w:val="21"/>
+          </w:rPr>
+          <w:t>FERNANDO SAUL MORENO MACIAS</w:t>
+        </w:r>
+      </w:hyperlink>
+    </w:p>
+    <w:p/>
     <w:p/>
     <w:p>
       <w:pPr>
@@ -581,6 +681,7 @@
         <w:rPr>
           <w:lang w:val="es-EC"/>
         </w:rPr>
+        <w:lastRenderedPageBreak/>
         <w:t xml:space="preserve">Si hay un usuario grabado </w:t>
       </w:r>
       <w:r>
@@ -725,7 +826,6 @@
         <w:rPr>
           <w:sz w:val="20"/>
         </w:rPr>
-        <w:lastRenderedPageBreak/>
         <w:t>Importe el proyecto al IDE de su preferencia (Se recomienda usar Eclipse</w:t>
       </w:r>
       <w:r>
@@ -1033,17 +1133,7 @@
           <w:color w:val="2D3B45"/>
           <w:lang w:val="es-MX" w:eastAsia="es-MX"/>
         </w:rPr>
-        <w:t>Si debido a que se aprecia que el programa separa los datos de la aplicación, la interfaz de usuario y la lógica</w:t>
-      </w:r>
-      <w:bookmarkStart w:id="0" w:name="_GoBack"/>
-      <w:bookmarkEnd w:id="0"/>
-      <w:r>
-        <w:rPr>
-          <w:rFonts w:ascii="Helvetica" w:eastAsia="Times New Roman" w:hAnsi="Helvetica" w:cs="Helvetica"/>
-          <w:color w:val="2D3B45"/>
-          <w:lang w:val="es-MX" w:eastAsia="es-MX"/>
-        </w:rPr>
-        <w:t xml:space="preserve"> de control en 3 componentes diferentes.</w:t>
+        <w:t>Si debido a que se aprecia que el programa separa los datos de la aplicación, la interfaz de usuario y la lógica de control en 3 componentes diferentes.</w:t>
       </w:r>
     </w:p>
     <w:p>
@@ -1340,6 +1430,7 @@
         </w:numPr>
       </w:pPr>
       <w:r>
+        <w:lastRenderedPageBreak/>
         <w:t>Cambiar el texto del botón “</w:t>
       </w:r>
       <w:proofErr w:type="spellStart"/>
@@ -1495,7 +1586,6 @@
         </w:numPr>
       </w:pPr>
       <w:r>
-        <w:lastRenderedPageBreak/>
         <w:t xml:space="preserve">Por cada ficha recolectada, asigne </w:t>
       </w:r>
       <w:r>
@@ -1880,7 +1970,14 @@
         <w:rPr>
           <w:sz w:val="22"/>
         </w:rPr>
-        <w:t xml:space="preserve"> por ejemplo: las puntuaciones y el controlador siendo el encargado de los sucesos de las vistas.</w:t>
+        <w:t xml:space="preserve"> </w:t>
+      </w:r>
+      <w:r>
+        <w:rPr>
+          <w:sz w:val="22"/>
+        </w:rPr>
+        <w:lastRenderedPageBreak/>
+        <w:t>por ejemplo: las puntuaciones y el controlador siendo el encargado de los sucesos de las vistas.</w:t>
       </w:r>
     </w:p>
     <w:p>
@@ -1980,7 +2077,6 @@
         <w:pStyle w:val="Ttulo1"/>
       </w:pPr>
       <w:r>
-        <w:lastRenderedPageBreak/>
         <w:t>Entregables</w:t>
       </w:r>
     </w:p>
@@ -2160,7 +2256,7 @@
       </w:pPr>
     </w:p>
     <w:sectPr>
-      <w:footerReference w:type="default" r:id="rId7"/>
+      <w:footerReference w:type="default" r:id="rId10"/>
       <w:pgSz w:w="11906" w:h="16838"/>
       <w:pgMar w:top="1440" w:right="1440" w:bottom="1440" w:left="1440" w:header="720" w:footer="720" w:gutter="0"/>
       <w:cols w:space="720"/>
@@ -3253,6 +3349,155 @@
     </w:lvl>
   </w:abstractNum>
   <w:abstractNum w:abstractNumId="10" w15:restartNumberingAfterBreak="0">
+    <w:nsid w:val="4F0B2162"/>
+    <w:multiLevelType w:val="multilevel"/>
+    <w:tmpl w:val="A4A82F34"/>
+    <w:lvl w:ilvl="0">
+      <w:start w:val="1"/>
+      <w:numFmt w:val="bullet"/>
+      <w:lvlText w:val=""/>
+      <w:lvlJc w:val="left"/>
+      <w:pPr>
+        <w:tabs>
+          <w:tab w:val="num" w:pos="720"/>
+        </w:tabs>
+        <w:ind w:left="720" w:hanging="360"/>
+      </w:pPr>
+      <w:rPr>
+        <w:rFonts w:ascii="Symbol" w:hAnsi="Symbol" w:hint="default"/>
+        <w:sz w:val="20"/>
+      </w:rPr>
+    </w:lvl>
+    <w:lvl w:ilvl="1" w:tentative="1">
+      <w:start w:val="1"/>
+      <w:numFmt w:val="bullet"/>
+      <w:lvlText w:val="o"/>
+      <w:lvlJc w:val="left"/>
+      <w:pPr>
+        <w:tabs>
+          <w:tab w:val="num" w:pos="1440"/>
+        </w:tabs>
+        <w:ind w:left="1440" w:hanging="360"/>
+      </w:pPr>
+      <w:rPr>
+        <w:rFonts w:ascii="Courier New" w:hAnsi="Courier New" w:hint="default"/>
+        <w:sz w:val="20"/>
+      </w:rPr>
+    </w:lvl>
+    <w:lvl w:ilvl="2" w:tentative="1">
+      <w:start w:val="1"/>
+      <w:numFmt w:val="bullet"/>
+      <w:lvlText w:val=""/>
+      <w:lvlJc w:val="left"/>
+      <w:pPr>
+        <w:tabs>
+          <w:tab w:val="num" w:pos="2160"/>
+        </w:tabs>
+        <w:ind w:left="2160" w:hanging="360"/>
+      </w:pPr>
+      <w:rPr>
+        <w:rFonts w:ascii="Wingdings" w:hAnsi="Wingdings" w:hint="default"/>
+        <w:sz w:val="20"/>
+      </w:rPr>
+    </w:lvl>
+    <w:lvl w:ilvl="3" w:tentative="1">
+      <w:start w:val="1"/>
+      <w:numFmt w:val="bullet"/>
+      <w:lvlText w:val=""/>
+      <w:lvlJc w:val="left"/>
+      <w:pPr>
+        <w:tabs>
+          <w:tab w:val="num" w:pos="2880"/>
+        </w:tabs>
+        <w:ind w:left="2880" w:hanging="360"/>
+      </w:pPr>
+      <w:rPr>
+        <w:rFonts w:ascii="Wingdings" w:hAnsi="Wingdings" w:hint="default"/>
+        <w:sz w:val="20"/>
+      </w:rPr>
+    </w:lvl>
+    <w:lvl w:ilvl="4" w:tentative="1">
+      <w:start w:val="1"/>
+      <w:numFmt w:val="bullet"/>
+      <w:lvlText w:val=""/>
+      <w:lvlJc w:val="left"/>
+      <w:pPr>
+        <w:tabs>
+          <w:tab w:val="num" w:pos="3600"/>
+        </w:tabs>
+        <w:ind w:left="3600" w:hanging="360"/>
+      </w:pPr>
+      <w:rPr>
+        <w:rFonts w:ascii="Wingdings" w:hAnsi="Wingdings" w:hint="default"/>
+        <w:sz w:val="20"/>
+      </w:rPr>
+    </w:lvl>
+    <w:lvl w:ilvl="5" w:tentative="1">
+      <w:start w:val="1"/>
+      <w:numFmt w:val="bullet"/>
+      <w:lvlText w:val=""/>
+      <w:lvlJc w:val="left"/>
+      <w:pPr>
+        <w:tabs>
+          <w:tab w:val="num" w:pos="4320"/>
+        </w:tabs>
+        <w:ind w:left="4320" w:hanging="360"/>
+      </w:pPr>
+      <w:rPr>
+        <w:rFonts w:ascii="Wingdings" w:hAnsi="Wingdings" w:hint="default"/>
+        <w:sz w:val="20"/>
+      </w:rPr>
+    </w:lvl>
+    <w:lvl w:ilvl="6" w:tentative="1">
+      <w:start w:val="1"/>
+      <w:numFmt w:val="bullet"/>
+      <w:lvlText w:val=""/>
+      <w:lvlJc w:val="left"/>
+      <w:pPr>
+        <w:tabs>
+          <w:tab w:val="num" w:pos="5040"/>
+        </w:tabs>
+        <w:ind w:left="5040" w:hanging="360"/>
+      </w:pPr>
+      <w:rPr>
+        <w:rFonts w:ascii="Wingdings" w:hAnsi="Wingdings" w:hint="default"/>
+        <w:sz w:val="20"/>
+      </w:rPr>
+    </w:lvl>
+    <w:lvl w:ilvl="7" w:tentative="1">
+      <w:start w:val="1"/>
+      <w:numFmt w:val="bullet"/>
+      <w:lvlText w:val=""/>
+      <w:lvlJc w:val="left"/>
+      <w:pPr>
+        <w:tabs>
+          <w:tab w:val="num" w:pos="5760"/>
+        </w:tabs>
+        <w:ind w:left="5760" w:hanging="360"/>
+      </w:pPr>
+      <w:rPr>
+        <w:rFonts w:ascii="Wingdings" w:hAnsi="Wingdings" w:hint="default"/>
+        <w:sz w:val="20"/>
+      </w:rPr>
+    </w:lvl>
+    <w:lvl w:ilvl="8" w:tentative="1">
+      <w:start w:val="1"/>
+      <w:numFmt w:val="bullet"/>
+      <w:lvlText w:val=""/>
+      <w:lvlJc w:val="left"/>
+      <w:pPr>
+        <w:tabs>
+          <w:tab w:val="num" w:pos="6480"/>
+        </w:tabs>
+        <w:ind w:left="6480" w:hanging="360"/>
+      </w:pPr>
+      <w:rPr>
+        <w:rFonts w:ascii="Wingdings" w:hAnsi="Wingdings" w:hint="default"/>
+        <w:sz w:val="20"/>
+      </w:rPr>
+    </w:lvl>
+  </w:abstractNum>
+  <w:abstractNum w:abstractNumId="11" w15:restartNumberingAfterBreak="0">
     <w:nsid w:val="6CAB34B0"/>
     <w:multiLevelType w:val="hybridMultilevel"/>
     <w:tmpl w:val="172EA64E"/>
@@ -3338,7 +3583,7 @@
       </w:pPr>
     </w:lvl>
   </w:abstractNum>
-  <w:abstractNum w:abstractNumId="11" w15:restartNumberingAfterBreak="0">
+  <w:abstractNum w:abstractNumId="12" w15:restartNumberingAfterBreak="0">
     <w:nsid w:val="754D4F2B"/>
     <w:multiLevelType w:val="hybridMultilevel"/>
     <w:tmpl w:val="C944D872"/>
@@ -3479,13 +3724,16 @@
     <w:abstractNumId w:val="8"/>
   </w:num>
   <w:num w:numId="10">
-    <w:abstractNumId w:val="10"/>
+    <w:abstractNumId w:val="11"/>
   </w:num>
   <w:num w:numId="11">
-    <w:abstractNumId w:val="11"/>
+    <w:abstractNumId w:val="12"/>
   </w:num>
   <w:num w:numId="12">
     <w:abstractNumId w:val="3"/>
+  </w:num>
+  <w:num w:numId="13">
+    <w:abstractNumId w:val="10"/>
   </w:num>
 </w:numbering>
 </file>
@@ -4588,6 +4836,25 @@
       <w:u w:val="single"/>
     </w:rPr>
   </w:style>
+  <w:style w:type="paragraph" w:customStyle="1" w:styleId="user-listitem">
+    <w:name w:val="user-list__item"/>
+    <w:basedOn w:val="Normal"/>
+    <w:rsid w:val="00AD05D0"/>
+    <w:pPr>
+      <w:spacing w:before="100" w:beforeAutospacing="1" w:after="100" w:afterAutospacing="1" w:line="240" w:lineRule="auto"/>
+    </w:pPr>
+    <w:rPr>
+      <w:rFonts w:ascii="Times New Roman" w:eastAsia="Times New Roman" w:hAnsi="Times New Roman" w:cs="Times New Roman"/>
+      <w:sz w:val="24"/>
+      <w:szCs w:val="24"/>
+      <w:lang w:val="es-MX" w:eastAsia="es-MX"/>
+    </w:rPr>
+  </w:style>
+  <w:style w:type="character" w:customStyle="1" w:styleId="screenreader-only">
+    <w:name w:val="screenreader-only"/>
+    <w:basedOn w:val="Fuentedeprrafopredeter"/>
+    <w:rsid w:val="00AD05D0"/>
+  </w:style>
 </w:styles>
 </file>
 

</xml_diff>